<commit_message>
Fixed the gausian 5x5 blur GLSL code
</commit_message>
<xml_diff>
--- a/6023_Algor_Gems_(2025)/Projects-Tests/Project_1/6023 Gems_Project_1_W24.docx
+++ b/6023_Algor_Gems_(2025)/Projects-Tests/Project_1/6023 Gems_Project_1_W24.docx
@@ -7345,21 +7345,7 @@
           <w:sz w:val="36"/>
           <w:lang w:val="en-CA"/>
         </w:rPr>
-        <w:t xml:space="preserve">If you choose </w:t>
-      </w:r>
-      <w:r>
-        <w:rPr>
-          <w:sz w:val="36"/>
-          <w:lang w:val="en-CA"/>
-        </w:rPr>
-        <w:t>your own engine</w:t>
-      </w:r>
-      <w:r>
-        <w:rPr>
-          <w:sz w:val="36"/>
-          <w:lang w:val="en-CA"/>
-        </w:rPr>
-        <w:t xml:space="preserve">: </w:t>
+        <w:t xml:space="preserve">If you choose your own engine: </w:t>
       </w:r>
     </w:p>
     <w:p>
@@ -7382,14 +7368,7 @@
           <w:rFonts w:ascii="Arial" w:hAnsi="Arial" w:cs="Arial"/>
           <w:sz w:val="22"/>
         </w:rPr>
-        <w:t>For part or all your code, you’re using your own</w:t>
-      </w:r>
-      <w:r>
-        <w:rPr>
-          <w:rFonts w:ascii="Arial" w:hAnsi="Arial" w:cs="Arial"/>
-          <w:sz w:val="22"/>
-        </w:rPr>
-        <w:t xml:space="preserve"> </w:t>
+        <w:t xml:space="preserve">For part or all your code, you’re using your own </w:t>
       </w:r>
       <w:r>
         <w:rPr>

</xml_diff>